<commit_message>
Terminada fase de proyecto y creada entidad trabajos de proyecto
</commit_message>
<xml_diff>
--- a/otros/Honcidencias.docx
+++ b/otros/Honcidencias.docx
@@ -10,57 +10,37 @@
           <w:sz w:val="40"/>
         </w:rPr>
       </w:pPr>
-      <w:proofErr w:type="spellStart"/>
       <w:r>
         <w:rPr>
           <w:b/>
           <w:sz w:val="40"/>
         </w:rPr>
-        <w:t>Inicidencias</w:t>
-      </w:r>
-      <w:proofErr w:type="spellEnd"/>
-      <w:r>
+        <w:t>Inicidencias Honcizek</w:t>
+      </w:r>
+    </w:p>
+    <w:p>
+      <w:pPr>
+        <w:jc w:val="center"/>
         <w:rPr>
           <w:b/>
           <w:sz w:val="40"/>
         </w:rPr>
-        <w:t xml:space="preserve"> </w:t>
-      </w:r>
-      <w:proofErr w:type="spellStart"/>
-      <w:r>
+      </w:pPr>
+    </w:p>
+    <w:p>
+      <w:pPr>
         <w:rPr>
           <w:b/>
           <w:sz w:val="40"/>
         </w:rPr>
-        <w:t>Honcizek</w:t>
-      </w:r>
-      <w:proofErr w:type="spellEnd"/>
-    </w:p>
-    <w:p>
-      <w:pPr>
-        <w:jc w:val="center"/>
+      </w:pPr>
+      <w:r>
         <w:rPr>
           <w:b/>
           <w:sz w:val="40"/>
         </w:rPr>
-      </w:pPr>
-    </w:p>
-    <w:p>
-      <w:pPr>
-        <w:rPr>
-          <w:b/>
-          <w:sz w:val="40"/>
-        </w:rPr>
-      </w:pPr>
-      <w:proofErr w:type="spellStart"/>
-      <w:r>
-        <w:rPr>
-          <w:b/>
-          <w:sz w:val="40"/>
-        </w:rPr>
         <w:t>Admin</w:t>
       </w:r>
-      <w:proofErr w:type="spellEnd"/>
     </w:p>
     <w:p>
       <w:pPr>
@@ -103,23 +83,6 @@
     </w:p>
     <w:p>
       <w:pPr>
-        <w:rPr>
-          <w:b/>
-          <w:sz w:val="28"/>
-        </w:rPr>
-      </w:pPr>
-      <w:proofErr w:type="spellStart"/>
-      <w:r>
-        <w:rPr>
-          <w:b/>
-          <w:sz w:val="28"/>
-        </w:rPr>
-        <w:t>Login</w:t>
-      </w:r>
-      <w:proofErr w:type="spellEnd"/>
-    </w:p>
-    <w:p>
-      <w:pPr>
         <w:pStyle w:val="Prrafodelista"/>
         <w:numPr>
           <w:ilvl w:val="0"/>
@@ -133,16 +96,10 @@
         <w:rPr>
           <w:sz w:val="24"/>
         </w:rPr>
-        <w:t>La clave debe estar encriptada.</w:t>
-      </w:r>
-    </w:p>
-    <w:p>
-      <w:pPr>
-        <w:pStyle w:val="Prrafodelista"/>
-        <w:rPr>
-          <w:sz w:val="24"/>
-        </w:rPr>
-      </w:pPr>
+        <w:t>Controlar select provincias y localidades con Ajax.</w:t>
+      </w:r>
+      <w:bookmarkStart w:id="0" w:name="_GoBack"/>
+      <w:bookmarkEnd w:id="0"/>
     </w:p>
     <w:p>
       <w:pPr>
@@ -156,7 +113,7 @@
           <w:b/>
           <w:sz w:val="28"/>
         </w:rPr>
-        <w:t>Clientes</w:t>
+        <w:t>Login</w:t>
       </w:r>
     </w:p>
     <w:p>
@@ -174,8 +131,16 @@
         <w:rPr>
           <w:sz w:val="24"/>
         </w:rPr>
-        <w:t>Por ahora los filtros distinguen entre nombres con tilde y sin tilde.</w:t>
-      </w:r>
+        <w:t>La clave debe estar encriptada.</w:t>
+      </w:r>
+    </w:p>
+    <w:p>
+      <w:pPr>
+        <w:pStyle w:val="Prrafodelista"/>
+        <w:rPr>
+          <w:sz w:val="24"/>
+        </w:rPr>
+      </w:pPr>
     </w:p>
     <w:p>
       <w:pPr>
@@ -189,10 +154,8 @@
           <w:b/>
           <w:sz w:val="28"/>
         </w:rPr>
-        <w:t>Proyectos</w:t>
-      </w:r>
-      <w:bookmarkStart w:id="0" w:name="_GoBack"/>
-      <w:bookmarkEnd w:id="0"/>
+        <w:t>Clientes</w:t>
+      </w:r>
     </w:p>
     <w:p>
       <w:pPr>
@@ -209,27 +172,40 @@
         <w:rPr>
           <w:sz w:val="24"/>
         </w:rPr>
-        <w:t xml:space="preserve">Añadir radio </w:t>
-      </w:r>
-      <w:proofErr w:type="spellStart"/>
-      <w:r>
-        <w:rPr>
-          <w:sz w:val="24"/>
-        </w:rPr>
-        <w:t>buttons</w:t>
-      </w:r>
-      <w:proofErr w:type="spellEnd"/>
-      <w:r>
-        <w:rPr>
-          <w:sz w:val="24"/>
-        </w:rPr>
-        <w:t xml:space="preserve"> para fase</w:t>
-      </w:r>
-      <w:r>
-        <w:rPr>
-          <w:sz w:val="24"/>
-        </w:rPr>
-        <w:t>.</w:t>
+        <w:t>Por ahora los filtros distinguen entre nombres con tilde y sin tilde.</w:t>
+      </w:r>
+    </w:p>
+    <w:p>
+      <w:pPr>
+        <w:rPr>
+          <w:b/>
+          <w:sz w:val="28"/>
+        </w:rPr>
+      </w:pPr>
+      <w:r>
+        <w:rPr>
+          <w:b/>
+          <w:sz w:val="28"/>
+        </w:rPr>
+        <w:t>Proyectos</w:t>
+      </w:r>
+    </w:p>
+    <w:p>
+      <w:pPr>
+        <w:pStyle w:val="Prrafodelista"/>
+        <w:numPr>
+          <w:ilvl w:val="0"/>
+          <w:numId w:val="1"/>
+        </w:numPr>
+        <w:rPr>
+          <w:sz w:val="24"/>
+        </w:rPr>
+      </w:pPr>
+      <w:r>
+        <w:rPr>
+          <w:sz w:val="24"/>
+        </w:rPr>
+        <w:t>Añadir radio buttons para fase.</w:t>
       </w:r>
     </w:p>
     <w:p>

</xml_diff>

<commit_message>
Arreglos y creado suscripciones
</commit_message>
<xml_diff>
--- a/otros/Honcidencias.docx
+++ b/otros/Honcidencias.docx
@@ -98,23 +98,6 @@
         </w:rPr>
         <w:t>Controlar select provincias y localidades con Ajax.</w:t>
       </w:r>
-      <w:bookmarkStart w:id="0" w:name="_GoBack"/>
-      <w:bookmarkEnd w:id="0"/>
-    </w:p>
-    <w:p>
-      <w:pPr>
-        <w:rPr>
-          <w:b/>
-          <w:sz w:val="28"/>
-        </w:rPr>
-      </w:pPr>
-      <w:r>
-        <w:rPr>
-          <w:b/>
-          <w:sz w:val="28"/>
-        </w:rPr>
-        <w:t>Login</w:t>
-      </w:r>
     </w:p>
     <w:p>
       <w:pPr>
@@ -131,12 +114,20 @@
         <w:rPr>
           <w:sz w:val="24"/>
         </w:rPr>
-        <w:t>La clave debe estar encriptada.</w:t>
+        <w:t>Comprobar que se escondan las claves en los formularios de editar</w:t>
       </w:r>
     </w:p>
     <w:p>
       <w:pPr>
         <w:pStyle w:val="Prrafodelista"/>
+        <w:rPr>
+          <w:sz w:val="24"/>
+        </w:rPr>
+      </w:pPr>
+    </w:p>
+    <w:p>
+      <w:pPr>
+        <w:ind w:left="360"/>
         <w:rPr>
           <w:sz w:val="24"/>
         </w:rPr>
@@ -154,7 +145,7 @@
           <w:b/>
           <w:sz w:val="28"/>
         </w:rPr>
-        <w:t>Clientes</w:t>
+        <w:t>Suscripciones</w:t>
       </w:r>
     </w:p>
     <w:p>
@@ -162,8 +153,9 @@
         <w:pStyle w:val="Prrafodelista"/>
         <w:numPr>
           <w:ilvl w:val="0"/>
-          <w:numId w:val="1"/>
+          <w:numId w:val="2"/>
         </w:numPr>
+        <w:spacing w:line="256" w:lineRule="auto"/>
         <w:rPr>
           <w:sz w:val="24"/>
         </w:rPr>
@@ -172,49 +164,10 @@
         <w:rPr>
           <w:sz w:val="24"/>
         </w:rPr>
-        <w:t>Por ahora los filtros distinguen entre nombres con tilde y sin tilde.</w:t>
+        <w:t>Arreglar renovación, terminar formularios</w:t>
       </w:r>
-    </w:p>
-    <w:p>
-      <w:pPr>
-        <w:rPr>
-          <w:b/>
-          <w:sz w:val="28"/>
-        </w:rPr>
-      </w:pPr>
-      <w:r>
-        <w:rPr>
-          <w:b/>
-          <w:sz w:val="28"/>
-        </w:rPr>
-        <w:t>Proyectos</w:t>
-      </w:r>
-    </w:p>
-    <w:p>
-      <w:pPr>
-        <w:pStyle w:val="Prrafodelista"/>
-        <w:numPr>
-          <w:ilvl w:val="0"/>
-          <w:numId w:val="1"/>
-        </w:numPr>
-        <w:rPr>
-          <w:sz w:val="24"/>
-        </w:rPr>
-      </w:pPr>
-      <w:r>
-        <w:rPr>
-          <w:sz w:val="24"/>
-        </w:rPr>
-        <w:t>Añadir radio buttons para fase.</w:t>
-      </w:r>
-    </w:p>
-    <w:p>
-      <w:pPr>
-        <w:ind w:left="360"/>
-        <w:rPr>
-          <w:sz w:val="24"/>
-        </w:rPr>
-      </w:pPr>
+      <w:bookmarkStart w:id="0" w:name="_GoBack"/>
+      <w:bookmarkEnd w:id="0"/>
     </w:p>
     <w:p>
       <w:pPr>
@@ -358,6 +311,18 @@
   </w:abstractNum>
   <w:num w:numId="1">
     <w:abstractNumId w:val="0"/>
+  </w:num>
+  <w:num w:numId="2">
+    <w:abstractNumId w:val="0"/>
+    <w:lvlOverride w:ilvl="0"/>
+    <w:lvlOverride w:ilvl="1"/>
+    <w:lvlOverride w:ilvl="2"/>
+    <w:lvlOverride w:ilvl="3"/>
+    <w:lvlOverride w:ilvl="4"/>
+    <w:lvlOverride w:ilvl="5"/>
+    <w:lvlOverride w:ilvl="6"/>
+    <w:lvlOverride w:ilvl="7"/>
+    <w:lvlOverride w:ilvl="8"/>
   </w:num>
 </w:numbering>
 </file>

</xml_diff>

<commit_message>
Terminados partes de trabajo
</commit_message>
<xml_diff>
--- a/otros/Honcidencias.docx
+++ b/otros/Honcidencias.docx
@@ -75,30 +75,6 @@
           <w:sz w:val="28"/>
         </w:rPr>
         <w:t>General</w:t>
-      </w:r>
-    </w:p>
-    <w:p>
-      <w:pPr>
-        <w:pStyle w:val="Prrafodelista"/>
-        <w:numPr>
-          <w:ilvl w:val="0"/>
-          <w:numId w:val="1"/>
-        </w:numPr>
-        <w:rPr>
-          <w:sz w:val="24"/>
-        </w:rPr>
-      </w:pPr>
-      <w:r>
-        <w:rPr>
-          <w:sz w:val="24"/>
-        </w:rPr>
-        <w:t>Iconos en el menú</w:t>
-      </w:r>
-      <w:r>
-        <w:rPr>
-          <w:sz w:val="24"/>
-        </w:rPr>
-        <w:t>(no se alinean con el texto)</w:t>
       </w:r>
     </w:p>
     <w:p>
@@ -262,23 +238,23 @@
         </w:rPr>
         <w:t xml:space="preserve"> mostrar o si directamente ni mostrar el agente y el cliente</w:t>
       </w:r>
+    </w:p>
+    <w:p>
+      <w:pPr>
+        <w:rPr>
+          <w:b/>
+          <w:sz w:val="28"/>
+        </w:rPr>
+      </w:pPr>
+    </w:p>
+    <w:p>
+      <w:pPr>
+        <w:rPr>
+          <w:sz w:val="24"/>
+        </w:rPr>
+      </w:pPr>
       <w:bookmarkStart w:id="0" w:name="_GoBack"/>
       <w:bookmarkEnd w:id="0"/>
-    </w:p>
-    <w:p>
-      <w:pPr>
-        <w:rPr>
-          <w:b/>
-          <w:sz w:val="28"/>
-        </w:rPr>
-      </w:pPr>
-    </w:p>
-    <w:p>
-      <w:pPr>
-        <w:rPr>
-          <w:sz w:val="24"/>
-        </w:rPr>
-      </w:pPr>
     </w:p>
     <w:sectPr>
       <w:pgSz w:w="11906" w:h="16838"/>

</xml_diff>

<commit_message>
Select de localidades dinamico y validaciones nombres
</commit_message>
<xml_diff>
--- a/otros/Honcidencias.docx
+++ b/otros/Honcidencias.docx
@@ -10,130 +10,37 @@
           <w:sz w:val="40"/>
         </w:rPr>
       </w:pPr>
-      <w:proofErr w:type="spellStart"/>
       <w:r>
         <w:rPr>
           <w:b/>
           <w:sz w:val="40"/>
         </w:rPr>
-        <w:t>Inicidencias</w:t>
-      </w:r>
-      <w:proofErr w:type="spellEnd"/>
-      <w:r>
-        <w:rPr>
-          <w:b/>
-          <w:sz w:val="40"/>
-        </w:rPr>
-        <w:t xml:space="preserve"> </w:t>
-      </w:r>
-      <w:proofErr w:type="spellStart"/>
-      <w:r>
-        <w:rPr>
-          <w:b/>
-          <w:sz w:val="40"/>
-        </w:rPr>
-        <w:t>Honcizek</w:t>
-      </w:r>
-      <w:proofErr w:type="spellEnd"/>
-    </w:p>
-    <w:p>
-      <w:pPr>
-        <w:jc w:val="center"/>
-        <w:rPr>
-          <w:b/>
-          <w:sz w:val="40"/>
-        </w:rPr>
-      </w:pPr>
-    </w:p>
-    <w:p>
-      <w:pPr>
-        <w:rPr>
-          <w:b/>
-          <w:sz w:val="40"/>
-        </w:rPr>
-      </w:pPr>
-      <w:proofErr w:type="spellStart"/>
-      <w:r>
-        <w:rPr>
-          <w:b/>
-          <w:sz w:val="40"/>
-        </w:rPr>
-        <w:t>Admin</w:t>
-      </w:r>
-      <w:proofErr w:type="spellEnd"/>
-    </w:p>
-    <w:p>
-      <w:pPr>
-        <w:rPr>
-          <w:b/>
-          <w:sz w:val="28"/>
-        </w:rPr>
-      </w:pPr>
-      <w:r>
-        <w:rPr>
-          <w:b/>
-          <w:sz w:val="28"/>
-        </w:rPr>
-        <w:t>General</w:t>
+        <w:t>Inicidencias Honcizek</w:t>
       </w:r>
     </w:p>
     <w:p>
       <w:pPr>
-        <w:pStyle w:val="Prrafodelista"/>
-        <w:numPr>
-          <w:ilvl w:val="0"/>
-          <w:numId w:val="1"/>
-        </w:numPr>
-        <w:rPr>
-          <w:sz w:val="24"/>
-        </w:rPr>
-      </w:pPr>
-      <w:r>
-        <w:rPr>
-          <w:sz w:val="24"/>
-        </w:rPr>
-        <w:t xml:space="preserve">Controlar </w:t>
-      </w:r>
-      <w:proofErr w:type="spellStart"/>
-      <w:r>
-        <w:rPr>
-          <w:sz w:val="24"/>
-        </w:rPr>
-        <w:t>select</w:t>
-      </w:r>
-      <w:proofErr w:type="spellEnd"/>
-      <w:r>
-        <w:rPr>
-          <w:sz w:val="24"/>
-        </w:rPr>
-        <w:t xml:space="preserve"> provincias y localidades con Ajax.</w:t>
-      </w:r>
+        <w:jc w:val="center"/>
+        <w:rPr>
+          <w:b/>
+          <w:sz w:val="40"/>
+        </w:rPr>
+      </w:pPr>
     </w:p>
     <w:p>
       <w:pPr>
-        <w:pStyle w:val="Prrafodelista"/>
-        <w:numPr>
-          <w:ilvl w:val="0"/>
-          <w:numId w:val="1"/>
-        </w:numPr>
-        <w:rPr>
-          <w:sz w:val="24"/>
+        <w:rPr>
+          <w:b/>
+          <w:sz w:val="40"/>
         </w:rPr>
       </w:pPr>
       <w:r>
         <w:rPr>
-          <w:sz w:val="24"/>
-        </w:rPr>
-        <w:t>Comprobar que se escondan las claves en los formularios de editar</w:t>
+          <w:b/>
+          <w:sz w:val="40"/>
+        </w:rPr>
+        <w:t>Admin</w:t>
       </w:r>
-    </w:p>
-    <w:p>
-      <w:pPr>
-        <w:pStyle w:val="Prrafodelista"/>
-        <w:rPr>
-          <w:sz w:val="24"/>
-        </w:rPr>
-      </w:pPr>
     </w:p>
     <w:p>
       <w:pPr>
@@ -174,87 +81,17 @@
         <w:rPr>
           <w:sz w:val="24"/>
         </w:rPr>
-        <w:t xml:space="preserve">Rellenar </w:t>
+        <w:t>Rellenar select de proyectos con los proyectos de ese cliente</w:t>
       </w:r>
-      <w:proofErr w:type="spellStart"/>
-      <w:r>
-        <w:rPr>
-          <w:sz w:val="24"/>
-        </w:rPr>
-        <w:t>select</w:t>
-      </w:r>
-      <w:proofErr w:type="spellEnd"/>
-      <w:r>
-        <w:rPr>
-          <w:sz w:val="24"/>
-        </w:rPr>
-        <w:t xml:space="preserve"> de proyectos con los proyectos de ese cliente</w:t>
-      </w:r>
+      <w:bookmarkStart w:id="0" w:name="_GoBack"/>
+      <w:bookmarkEnd w:id="0"/>
     </w:p>
     <w:p>
       <w:pPr>
         <w:rPr>
-          <w:b/>
-          <w:sz w:val="28"/>
-        </w:rPr>
-      </w:pPr>
-      <w:r>
-        <w:rPr>
-          <w:b/>
-          <w:sz w:val="28"/>
-        </w:rPr>
-        <w:t>Tickets</w:t>
-      </w:r>
-    </w:p>
-    <w:p>
-      <w:pPr>
-        <w:pStyle w:val="Prrafodelista"/>
-        <w:numPr>
-          <w:ilvl w:val="0"/>
-          <w:numId w:val="1"/>
-        </w:numPr>
-        <w:spacing w:line="256" w:lineRule="auto"/>
-        <w:rPr>
           <w:sz w:val="24"/>
         </w:rPr>
       </w:pPr>
-      <w:r>
-        <w:rPr>
-          <w:sz w:val="24"/>
-        </w:rPr>
-        <w:t xml:space="preserve">Decidir </w:t>
-      </w:r>
-      <w:proofErr w:type="spellStart"/>
-      <w:r>
-        <w:rPr>
-          <w:sz w:val="24"/>
-        </w:rPr>
-        <w:t>como</w:t>
-      </w:r>
-      <w:proofErr w:type="spellEnd"/>
-      <w:r>
-        <w:rPr>
-          <w:sz w:val="24"/>
-        </w:rPr>
-        <w:t xml:space="preserve"> mostrar o si directamente ni mostrar el agente y el cliente</w:t>
-      </w:r>
-    </w:p>
-    <w:p>
-      <w:pPr>
-        <w:rPr>
-          <w:b/>
-          <w:sz w:val="28"/>
-        </w:rPr>
-      </w:pPr>
-    </w:p>
-    <w:p>
-      <w:pPr>
-        <w:rPr>
-          <w:sz w:val="24"/>
-        </w:rPr>
-      </w:pPr>
-      <w:bookmarkStart w:id="0" w:name="_GoBack"/>
-      <w:bookmarkEnd w:id="0"/>
     </w:p>
     <w:sectPr>
       <w:pgSz w:w="11906" w:h="16838"/>

</xml_diff>

<commit_message>
En suscripciones, el listado de proyectos se recarga en base al cliente
</commit_message>
<xml_diff>
--- a/otros/Honcidencias.docx
+++ b/otros/Honcidencias.docx
@@ -10,13 +10,31 @@
           <w:sz w:val="40"/>
         </w:rPr>
       </w:pPr>
+      <w:proofErr w:type="spellStart"/>
       <w:r>
         <w:rPr>
           <w:b/>
           <w:sz w:val="40"/>
         </w:rPr>
-        <w:t>Inicidencias Honcizek</w:t>
+        <w:t>Inicidencias</w:t>
       </w:r>
+      <w:proofErr w:type="spellEnd"/>
+      <w:r>
+        <w:rPr>
+          <w:b/>
+          <w:sz w:val="40"/>
+        </w:rPr>
+        <w:t xml:space="preserve"> </w:t>
+      </w:r>
+      <w:proofErr w:type="spellStart"/>
+      <w:r>
+        <w:rPr>
+          <w:b/>
+          <w:sz w:val="40"/>
+        </w:rPr>
+        <w:t>Honcizek</w:t>
+      </w:r>
+      <w:proofErr w:type="spellEnd"/>
     </w:p>
     <w:p>
       <w:pPr>
@@ -34,6 +52,7 @@
           <w:sz w:val="40"/>
         </w:rPr>
       </w:pPr>
+      <w:proofErr w:type="spellStart"/>
       <w:r>
         <w:rPr>
           <w:b/>
@@ -41,6 +60,7 @@
         </w:rPr>
         <w:t>Admin</w:t>
       </w:r>
+      <w:proofErr w:type="spellEnd"/>
     </w:p>
     <w:p>
       <w:pPr>
@@ -53,45 +73,11 @@
     <w:p>
       <w:pPr>
         <w:rPr>
-          <w:b/>
-          <w:sz w:val="28"/>
-        </w:rPr>
-      </w:pPr>
-      <w:r>
-        <w:rPr>
-          <w:b/>
-          <w:sz w:val="28"/>
-        </w:rPr>
-        <w:t>Suscripciones</w:t>
-      </w:r>
-    </w:p>
-    <w:p>
-      <w:pPr>
-        <w:pStyle w:val="Prrafodelista"/>
-        <w:numPr>
-          <w:ilvl w:val="0"/>
-          <w:numId w:val="2"/>
-        </w:numPr>
-        <w:spacing w:line="256" w:lineRule="auto"/>
-        <w:rPr>
           <w:sz w:val="24"/>
         </w:rPr>
       </w:pPr>
-      <w:r>
-        <w:rPr>
-          <w:sz w:val="24"/>
-        </w:rPr>
-        <w:t>Rellenar select de proyectos con los proyectos de ese cliente</w:t>
-      </w:r>
       <w:bookmarkStart w:id="0" w:name="_GoBack"/>
       <w:bookmarkEnd w:id="0"/>
-    </w:p>
-    <w:p>
-      <w:pPr>
-        <w:rPr>
-          <w:sz w:val="24"/>
-        </w:rPr>
-      </w:pPr>
     </w:p>
     <w:sectPr>
       <w:pgSz w:w="11906" w:h="16838"/>

</xml_diff>

<commit_message>
Cambiados th de las tablas
</commit_message>
<xml_diff>
--- a/otros/Honcidencias.docx
+++ b/otros/Honcidencias.docx
@@ -10,31 +10,15 @@
           <w:sz w:val="40"/>
         </w:rPr>
       </w:pPr>
-      <w:proofErr w:type="spellStart"/>
       <w:r>
         <w:rPr>
           <w:b/>
           <w:sz w:val="40"/>
         </w:rPr>
-        <w:t>Inicidencias</w:t>
+        <w:t>Honcidencias</w:t>
       </w:r>
-      <w:proofErr w:type="spellEnd"/>
-      <w:r>
-        <w:rPr>
-          <w:b/>
-          <w:sz w:val="40"/>
-        </w:rPr>
-        <w:t xml:space="preserve"> </w:t>
-      </w:r>
-      <w:proofErr w:type="spellStart"/>
-      <w:r>
-        <w:rPr>
-          <w:b/>
-          <w:sz w:val="40"/>
-        </w:rPr>
-        <w:t>Honcizek</w:t>
-      </w:r>
-      <w:proofErr w:type="spellEnd"/>
+      <w:bookmarkStart w:id="0" w:name="_GoBack"/>
+      <w:bookmarkEnd w:id="0"/>
     </w:p>
     <w:p>
       <w:pPr>
@@ -52,7 +36,6 @@
           <w:sz w:val="40"/>
         </w:rPr>
       </w:pPr>
-      <w:proofErr w:type="spellStart"/>
       <w:r>
         <w:rPr>
           <w:b/>
@@ -60,7 +43,6 @@
         </w:rPr>
         <w:t>Admin</w:t>
       </w:r>
-      <w:proofErr w:type="spellEnd"/>
     </w:p>
     <w:p>
       <w:pPr>
@@ -72,12 +54,39 @@
     </w:p>
     <w:p>
       <w:pPr>
+        <w:pStyle w:val="Prrafodelista"/>
+        <w:numPr>
+          <w:ilvl w:val="0"/>
+          <w:numId w:val="3"/>
+        </w:numPr>
         <w:rPr>
           <w:sz w:val="24"/>
         </w:rPr>
       </w:pPr>
-      <w:bookmarkStart w:id="0" w:name="_GoBack"/>
-      <w:bookmarkEnd w:id="0"/>
+      <w:r>
+        <w:rPr>
+          <w:sz w:val="24"/>
+        </w:rPr>
+        <w:t>Index de las tablas tan fatal</w:t>
+      </w:r>
+    </w:p>
+    <w:p>
+      <w:pPr>
+        <w:pStyle w:val="Prrafodelista"/>
+        <w:numPr>
+          <w:ilvl w:val="0"/>
+          <w:numId w:val="3"/>
+        </w:numPr>
+        <w:rPr>
+          <w:sz w:val="24"/>
+        </w:rPr>
+      </w:pPr>
+      <w:r>
+        <w:rPr>
+          <w:sz w:val="24"/>
+        </w:rPr>
+        <w:t>Hacer filtros pochos</w:t>
+      </w:r>
     </w:p>
     <w:sectPr>
       <w:pgSz w:w="11906" w:h="16838"/>
@@ -92,6 +101,119 @@
 <file path=word/numbering.xml><?xml version="1.0" encoding="utf-8"?>
 <w:numbering xmlns:wpc="http://schemas.microsoft.com/office/word/2010/wordprocessingCanvas" xmlns:mc="http://schemas.openxmlformats.org/markup-compatibility/2006" xmlns:o="urn:schemas-microsoft-com:office:office" xmlns:r="http://schemas.openxmlformats.org/officeDocument/2006/relationships" xmlns:m="http://schemas.openxmlformats.org/officeDocument/2006/math" xmlns:v="urn:schemas-microsoft-com:vml" xmlns:wp14="http://schemas.microsoft.com/office/word/2010/wordprocessingDrawing" xmlns:wp="http://schemas.openxmlformats.org/drawingml/2006/wordprocessingDrawing" xmlns:w10="urn:schemas-microsoft-com:office:word" xmlns:w="http://schemas.openxmlformats.org/wordprocessingml/2006/main" xmlns:w14="http://schemas.microsoft.com/office/word/2010/wordml" xmlns:w15="http://schemas.microsoft.com/office/word/2012/wordml" xmlns:wpg="http://schemas.microsoft.com/office/word/2010/wordprocessingGroup" xmlns:wpi="http://schemas.microsoft.com/office/word/2010/wordprocessingInk" xmlns:wne="http://schemas.microsoft.com/office/word/2006/wordml" xmlns:wps="http://schemas.microsoft.com/office/word/2010/wordprocessingShape" mc:Ignorable="w14 w15 wp14">
   <w:abstractNum w:abstractNumId="0" w15:restartNumberingAfterBreak="0">
+    <w:nsid w:val="43BD6D30"/>
+    <w:multiLevelType w:val="hybridMultilevel"/>
+    <w:tmpl w:val="1A78BB90"/>
+    <w:lvl w:ilvl="0" w:tplc="0C0A0001">
+      <w:start w:val="1"/>
+      <w:numFmt w:val="bullet"/>
+      <w:lvlText w:val=""/>
+      <w:lvlJc w:val="left"/>
+      <w:pPr>
+        <w:ind w:left="720" w:hanging="360"/>
+      </w:pPr>
+      <w:rPr>
+        <w:rFonts w:ascii="Symbol" w:hAnsi="Symbol" w:hint="default"/>
+      </w:rPr>
+    </w:lvl>
+    <w:lvl w:ilvl="1" w:tplc="0C0A0003" w:tentative="1">
+      <w:start w:val="1"/>
+      <w:numFmt w:val="bullet"/>
+      <w:lvlText w:val="o"/>
+      <w:lvlJc w:val="left"/>
+      <w:pPr>
+        <w:ind w:left="1440" w:hanging="360"/>
+      </w:pPr>
+      <w:rPr>
+        <w:rFonts w:ascii="Courier New" w:hAnsi="Courier New" w:cs="Courier New" w:hint="default"/>
+      </w:rPr>
+    </w:lvl>
+    <w:lvl w:ilvl="2" w:tplc="0C0A0005" w:tentative="1">
+      <w:start w:val="1"/>
+      <w:numFmt w:val="bullet"/>
+      <w:lvlText w:val=""/>
+      <w:lvlJc w:val="left"/>
+      <w:pPr>
+        <w:ind w:left="2160" w:hanging="360"/>
+      </w:pPr>
+      <w:rPr>
+        <w:rFonts w:ascii="Wingdings" w:hAnsi="Wingdings" w:hint="default"/>
+      </w:rPr>
+    </w:lvl>
+    <w:lvl w:ilvl="3" w:tplc="0C0A0001" w:tentative="1">
+      <w:start w:val="1"/>
+      <w:numFmt w:val="bullet"/>
+      <w:lvlText w:val=""/>
+      <w:lvlJc w:val="left"/>
+      <w:pPr>
+        <w:ind w:left="2880" w:hanging="360"/>
+      </w:pPr>
+      <w:rPr>
+        <w:rFonts w:ascii="Symbol" w:hAnsi="Symbol" w:hint="default"/>
+      </w:rPr>
+    </w:lvl>
+    <w:lvl w:ilvl="4" w:tplc="0C0A0003" w:tentative="1">
+      <w:start w:val="1"/>
+      <w:numFmt w:val="bullet"/>
+      <w:lvlText w:val="o"/>
+      <w:lvlJc w:val="left"/>
+      <w:pPr>
+        <w:ind w:left="3600" w:hanging="360"/>
+      </w:pPr>
+      <w:rPr>
+        <w:rFonts w:ascii="Courier New" w:hAnsi="Courier New" w:cs="Courier New" w:hint="default"/>
+      </w:rPr>
+    </w:lvl>
+    <w:lvl w:ilvl="5" w:tplc="0C0A0005" w:tentative="1">
+      <w:start w:val="1"/>
+      <w:numFmt w:val="bullet"/>
+      <w:lvlText w:val=""/>
+      <w:lvlJc w:val="left"/>
+      <w:pPr>
+        <w:ind w:left="4320" w:hanging="360"/>
+      </w:pPr>
+      <w:rPr>
+        <w:rFonts w:ascii="Wingdings" w:hAnsi="Wingdings" w:hint="default"/>
+      </w:rPr>
+    </w:lvl>
+    <w:lvl w:ilvl="6" w:tplc="0C0A0001" w:tentative="1">
+      <w:start w:val="1"/>
+      <w:numFmt w:val="bullet"/>
+      <w:lvlText w:val=""/>
+      <w:lvlJc w:val="left"/>
+      <w:pPr>
+        <w:ind w:left="5040" w:hanging="360"/>
+      </w:pPr>
+      <w:rPr>
+        <w:rFonts w:ascii="Symbol" w:hAnsi="Symbol" w:hint="default"/>
+      </w:rPr>
+    </w:lvl>
+    <w:lvl w:ilvl="7" w:tplc="0C0A0003" w:tentative="1">
+      <w:start w:val="1"/>
+      <w:numFmt w:val="bullet"/>
+      <w:lvlText w:val="o"/>
+      <w:lvlJc w:val="left"/>
+      <w:pPr>
+        <w:ind w:left="5760" w:hanging="360"/>
+      </w:pPr>
+      <w:rPr>
+        <w:rFonts w:ascii="Courier New" w:hAnsi="Courier New" w:cs="Courier New" w:hint="default"/>
+      </w:rPr>
+    </w:lvl>
+    <w:lvl w:ilvl="8" w:tplc="0C0A0005" w:tentative="1">
+      <w:start w:val="1"/>
+      <w:numFmt w:val="bullet"/>
+      <w:lvlText w:val=""/>
+      <w:lvlJc w:val="left"/>
+      <w:pPr>
+        <w:ind w:left="6480" w:hanging="360"/>
+      </w:pPr>
+      <w:rPr>
+        <w:rFonts w:ascii="Wingdings" w:hAnsi="Wingdings" w:hint="default"/>
+      </w:rPr>
+    </w:lvl>
+  </w:abstractNum>
+  <w:abstractNum w:abstractNumId="1" w15:restartNumberingAfterBreak="0">
     <w:nsid w:val="50A354CE"/>
     <w:multiLevelType w:val="hybridMultilevel"/>
     <w:tmpl w:val="75E672F0"/>
@@ -205,9 +327,12 @@
     </w:lvl>
   </w:abstractNum>
   <w:num w:numId="1">
-    <w:abstractNumId w:val="0"/>
+    <w:abstractNumId w:val="1"/>
   </w:num>
   <w:num w:numId="2">
+    <w:abstractNumId w:val="1"/>
+  </w:num>
+  <w:num w:numId="3">
     <w:abstractNumId w:val="0"/>
   </w:num>
 </w:numbering>

</xml_diff>

<commit_message>
Ahora los escritorios no son tan pochos
</commit_message>
<xml_diff>
--- a/otros/Honcidencias.docx
+++ b/otros/Honcidencias.docx
@@ -10,6 +10,7 @@
           <w:sz w:val="40"/>
         </w:rPr>
       </w:pPr>
+      <w:proofErr w:type="spellStart"/>
       <w:r>
         <w:rPr>
           <w:b/>
@@ -17,8 +18,7 @@
         </w:rPr>
         <w:t>Honcidencias</w:t>
       </w:r>
-      <w:bookmarkStart w:id="0" w:name="_GoBack"/>
-      <w:bookmarkEnd w:id="0"/>
+      <w:proofErr w:type="spellEnd"/>
     </w:p>
     <w:p>
       <w:pPr>
@@ -36,6 +36,7 @@
           <w:sz w:val="40"/>
         </w:rPr>
       </w:pPr>
+      <w:proofErr w:type="spellStart"/>
       <w:r>
         <w:rPr>
           <w:b/>
@@ -43,6 +44,7 @@
         </w:rPr>
         <w:t>Admin</w:t>
       </w:r>
+      <w:proofErr w:type="spellEnd"/>
     </w:p>
     <w:p>
       <w:pPr>
@@ -57,25 +59,7 @@
         <w:pStyle w:val="Prrafodelista"/>
         <w:numPr>
           <w:ilvl w:val="0"/>
-          <w:numId w:val="3"/>
-        </w:numPr>
-        <w:rPr>
-          <w:sz w:val="24"/>
-        </w:rPr>
-      </w:pPr>
-      <w:r>
-        <w:rPr>
-          <w:sz w:val="24"/>
-        </w:rPr>
-        <w:t>Index de las tablas tan fatal</w:t>
-      </w:r>
-    </w:p>
-    <w:p>
-      <w:pPr>
-        <w:pStyle w:val="Prrafodelista"/>
-        <w:numPr>
-          <w:ilvl w:val="0"/>
-          <w:numId w:val="3"/>
+          <w:numId w:val="4"/>
         </w:numPr>
         <w:rPr>
           <w:sz w:val="24"/>
@@ -87,6 +71,8 @@
         </w:rPr>
         <w:t>Hacer filtros pochos</w:t>
       </w:r>
+      <w:bookmarkStart w:id="0" w:name="_GoBack"/>
+      <w:bookmarkEnd w:id="0"/>
     </w:p>
     <w:sectPr>
       <w:pgSz w:w="11906" w:h="16838"/>
@@ -101,6 +87,119 @@
 <file path=word/numbering.xml><?xml version="1.0" encoding="utf-8"?>
 <w:numbering xmlns:wpc="http://schemas.microsoft.com/office/word/2010/wordprocessingCanvas" xmlns:mc="http://schemas.openxmlformats.org/markup-compatibility/2006" xmlns:o="urn:schemas-microsoft-com:office:office" xmlns:r="http://schemas.openxmlformats.org/officeDocument/2006/relationships" xmlns:m="http://schemas.openxmlformats.org/officeDocument/2006/math" xmlns:v="urn:schemas-microsoft-com:vml" xmlns:wp14="http://schemas.microsoft.com/office/word/2010/wordprocessingDrawing" xmlns:wp="http://schemas.openxmlformats.org/drawingml/2006/wordprocessingDrawing" xmlns:w10="urn:schemas-microsoft-com:office:word" xmlns:w="http://schemas.openxmlformats.org/wordprocessingml/2006/main" xmlns:w14="http://schemas.microsoft.com/office/word/2010/wordml" xmlns:w15="http://schemas.microsoft.com/office/word/2012/wordml" xmlns:wpg="http://schemas.microsoft.com/office/word/2010/wordprocessingGroup" xmlns:wpi="http://schemas.microsoft.com/office/word/2010/wordprocessingInk" xmlns:wne="http://schemas.microsoft.com/office/word/2006/wordml" xmlns:wps="http://schemas.microsoft.com/office/word/2010/wordprocessingShape" mc:Ignorable="w14 w15 wp14">
   <w:abstractNum w:abstractNumId="0" w15:restartNumberingAfterBreak="0">
+    <w:nsid w:val="13090094"/>
+    <w:multiLevelType w:val="hybridMultilevel"/>
+    <w:tmpl w:val="B894843C"/>
+    <w:lvl w:ilvl="0" w:tplc="0C0A0001">
+      <w:start w:val="1"/>
+      <w:numFmt w:val="bullet"/>
+      <w:lvlText w:val=""/>
+      <w:lvlJc w:val="left"/>
+      <w:pPr>
+        <w:ind w:left="1440" w:hanging="360"/>
+      </w:pPr>
+      <w:rPr>
+        <w:rFonts w:ascii="Symbol" w:hAnsi="Symbol" w:hint="default"/>
+      </w:rPr>
+    </w:lvl>
+    <w:lvl w:ilvl="1" w:tplc="0C0A0003" w:tentative="1">
+      <w:start w:val="1"/>
+      <w:numFmt w:val="bullet"/>
+      <w:lvlText w:val="o"/>
+      <w:lvlJc w:val="left"/>
+      <w:pPr>
+        <w:ind w:left="2160" w:hanging="360"/>
+      </w:pPr>
+      <w:rPr>
+        <w:rFonts w:ascii="Courier New" w:hAnsi="Courier New" w:cs="Courier New" w:hint="default"/>
+      </w:rPr>
+    </w:lvl>
+    <w:lvl w:ilvl="2" w:tplc="0C0A0005" w:tentative="1">
+      <w:start w:val="1"/>
+      <w:numFmt w:val="bullet"/>
+      <w:lvlText w:val=""/>
+      <w:lvlJc w:val="left"/>
+      <w:pPr>
+        <w:ind w:left="2880" w:hanging="360"/>
+      </w:pPr>
+      <w:rPr>
+        <w:rFonts w:ascii="Wingdings" w:hAnsi="Wingdings" w:hint="default"/>
+      </w:rPr>
+    </w:lvl>
+    <w:lvl w:ilvl="3" w:tplc="0C0A0001" w:tentative="1">
+      <w:start w:val="1"/>
+      <w:numFmt w:val="bullet"/>
+      <w:lvlText w:val=""/>
+      <w:lvlJc w:val="left"/>
+      <w:pPr>
+        <w:ind w:left="3600" w:hanging="360"/>
+      </w:pPr>
+      <w:rPr>
+        <w:rFonts w:ascii="Symbol" w:hAnsi="Symbol" w:hint="default"/>
+      </w:rPr>
+    </w:lvl>
+    <w:lvl w:ilvl="4" w:tplc="0C0A0003" w:tentative="1">
+      <w:start w:val="1"/>
+      <w:numFmt w:val="bullet"/>
+      <w:lvlText w:val="o"/>
+      <w:lvlJc w:val="left"/>
+      <w:pPr>
+        <w:ind w:left="4320" w:hanging="360"/>
+      </w:pPr>
+      <w:rPr>
+        <w:rFonts w:ascii="Courier New" w:hAnsi="Courier New" w:cs="Courier New" w:hint="default"/>
+      </w:rPr>
+    </w:lvl>
+    <w:lvl w:ilvl="5" w:tplc="0C0A0005" w:tentative="1">
+      <w:start w:val="1"/>
+      <w:numFmt w:val="bullet"/>
+      <w:lvlText w:val=""/>
+      <w:lvlJc w:val="left"/>
+      <w:pPr>
+        <w:ind w:left="5040" w:hanging="360"/>
+      </w:pPr>
+      <w:rPr>
+        <w:rFonts w:ascii="Wingdings" w:hAnsi="Wingdings" w:hint="default"/>
+      </w:rPr>
+    </w:lvl>
+    <w:lvl w:ilvl="6" w:tplc="0C0A0001" w:tentative="1">
+      <w:start w:val="1"/>
+      <w:numFmt w:val="bullet"/>
+      <w:lvlText w:val=""/>
+      <w:lvlJc w:val="left"/>
+      <w:pPr>
+        <w:ind w:left="5760" w:hanging="360"/>
+      </w:pPr>
+      <w:rPr>
+        <w:rFonts w:ascii="Symbol" w:hAnsi="Symbol" w:hint="default"/>
+      </w:rPr>
+    </w:lvl>
+    <w:lvl w:ilvl="7" w:tplc="0C0A0003" w:tentative="1">
+      <w:start w:val="1"/>
+      <w:numFmt w:val="bullet"/>
+      <w:lvlText w:val="o"/>
+      <w:lvlJc w:val="left"/>
+      <w:pPr>
+        <w:ind w:left="6480" w:hanging="360"/>
+      </w:pPr>
+      <w:rPr>
+        <w:rFonts w:ascii="Courier New" w:hAnsi="Courier New" w:cs="Courier New" w:hint="default"/>
+      </w:rPr>
+    </w:lvl>
+    <w:lvl w:ilvl="8" w:tplc="0C0A0005" w:tentative="1">
+      <w:start w:val="1"/>
+      <w:numFmt w:val="bullet"/>
+      <w:lvlText w:val=""/>
+      <w:lvlJc w:val="left"/>
+      <w:pPr>
+        <w:ind w:left="7200" w:hanging="360"/>
+      </w:pPr>
+      <w:rPr>
+        <w:rFonts w:ascii="Wingdings" w:hAnsi="Wingdings" w:hint="default"/>
+      </w:rPr>
+    </w:lvl>
+  </w:abstractNum>
+  <w:abstractNum w:abstractNumId="1" w15:restartNumberingAfterBreak="0">
     <w:nsid w:val="43BD6D30"/>
     <w:multiLevelType w:val="hybridMultilevel"/>
     <w:tmpl w:val="1A78BB90"/>
@@ -213,7 +312,7 @@
       </w:rPr>
     </w:lvl>
   </w:abstractNum>
-  <w:abstractNum w:abstractNumId="1" w15:restartNumberingAfterBreak="0">
+  <w:abstractNum w:abstractNumId="2" w15:restartNumberingAfterBreak="0">
     <w:nsid w:val="50A354CE"/>
     <w:multiLevelType w:val="hybridMultilevel"/>
     <w:tmpl w:val="75E672F0"/>
@@ -327,12 +426,15 @@
     </w:lvl>
   </w:abstractNum>
   <w:num w:numId="1">
+    <w:abstractNumId w:val="2"/>
+  </w:num>
+  <w:num w:numId="2">
+    <w:abstractNumId w:val="2"/>
+  </w:num>
+  <w:num w:numId="3">
     <w:abstractNumId w:val="1"/>
   </w:num>
-  <w:num w:numId="2">
-    <w:abstractNumId w:val="1"/>
-  </w:num>
-  <w:num w:numId="3">
+  <w:num w:numId="4">
     <w:abstractNumId w:val="0"/>
   </w:num>
 </w:numbering>

</xml_diff>

<commit_message>
Arregla select localidades clientes
</commit_message>
<xml_diff>
--- a/otros/Honcidencias.docx
+++ b/otros/Honcidencias.docx
@@ -87,7 +87,13 @@
         <w:rPr>
           <w:sz w:val="24"/>
         </w:rPr>
-        <w:t>Clientes, al editar no se marca la localidad</w:t>
+        <w:t xml:space="preserve">Proyectos no se </w:t>
+      </w:r>
+      <w:r>
+        <w:rPr>
+          <w:sz w:val="24"/>
+        </w:rPr>
+        <w:t>marca análisis por defecto</w:t>
       </w:r>
       <w:bookmarkStart w:id="0" w:name="_GoBack"/>
       <w:bookmarkEnd w:id="0"/>

</xml_diff>

<commit_message>
Comentados todos los controladores y arreglos en tickets
</commit_message>
<xml_diff>
--- a/otros/Honcidencias.docx
+++ b/otros/Honcidencias.docx
@@ -87,13 +87,7 @@
         <w:rPr>
           <w:sz w:val="24"/>
         </w:rPr>
-        <w:t xml:space="preserve">Proyectos no se </w:t>
-      </w:r>
-      <w:r>
-        <w:rPr>
-          <w:sz w:val="24"/>
-        </w:rPr>
-        <w:t>marca análisis por defecto</w:t>
+        <w:t>Titles</w:t>
       </w:r>
       <w:bookmarkStart w:id="0" w:name="_GoBack"/>
       <w:bookmarkEnd w:id="0"/>

</xml_diff>